<commit_message>
append no arquivo trabalhoM3.docx
</commit_message>
<xml_diff>
--- a/trabalhoM3.docx
+++ b/trabalhoM3.docx
@@ -595,7 +595,16 @@
           <w:szCs w:val="24"/>
         </w:rPr>
         <w:tab/>
-        <w:t xml:space="preserve">A instância de banco de dados MySQL está sendo executada dentro de um contêiner Docker, isso é facilitado por conta do arquivo “compose.yaml” que já possui todas as configurações para o banco de dados já ser utilizado assim que for inicializado, dependendo apenas na inicialização </w:t>
+        <w:t>A instância de banco de dados MySQL está sendo executada dentro de um contêiner Docker, isso é facilitado por conta do arquivo “compose.yaml” que já possui todas as configurações para o banco de dados já ser utilizado assim que for inicializado, dependendo apenas na inicialização manual com a inserção das tabelas via arquivo “</w:t>
+      </w:r>
+      <w:r>
+        <w:rPr>
+          <w:rFonts w:eastAsia="Times New Roman" w:cs="Times New Roman"/>
+          <w:sz w:val="24"/>
+          <w:szCs w:val="24"/>
+          <w:lang w:bidi="ar-SA"/>
+        </w:rPr>
+        <w:t>init_db.sql</w:t>
       </w:r>
       <w:r>
         <w:rPr>
@@ -604,69 +613,73 @@
           <w:sz w:val="24"/>
           <w:szCs w:val="24"/>
         </w:rPr>
-        <w:t>manual com a inserção das tabelas via arquivo “</w:t>
-      </w:r>
-      <w:r>
-        <w:rPr>
-          <w:rFonts w:eastAsia="Times New Roman" w:cs="Times New Roman"/>
-          <w:sz w:val="24"/>
-          <w:szCs w:val="24"/>
-          <w:lang w:bidi="ar-SA"/>
-        </w:rPr>
-        <w:t>init_db.sql</w:t>
-      </w:r>
-      <w:r>
+        <w:t>”.</w:t>
+      </w:r>
+    </w:p>
+    <w:p>
+      <w:pPr>
+        <w:pStyle w:val="7Pr-textoTextodaCapa"/>
+        <w:jc w:val="left"/>
         <w:rPr>
           <w:b w:val="false"/>
           <w:bCs w:val="false"/>
           <w:sz w:val="24"/>
           <w:szCs w:val="24"/>
         </w:rPr>
-        <w:t>”.</w:t>
-      </w:r>
-    </w:p>
-    <w:p>
-      <w:pPr>
-        <w:pStyle w:val="7Pr-textoTextodaCapa"/>
-        <w:jc w:val="left"/>
+      </w:pPr>
+      <w:r>
         <w:rPr>
           <w:b w:val="false"/>
           <w:bCs w:val="false"/>
           <w:sz w:val="24"/>
           <w:szCs w:val="24"/>
         </w:rPr>
-      </w:pPr>
-      <w:r>
+        <w:tab/>
+        <w:t>A API é programada em python utilizando um ambiente virtual venv do python para isolar o ambiente de execução, existe o arquivo “run.sh” que automaticamente cria o ambiente virtual, se conecta a ele, então instala os pacotes necessários para a aplicação funcionar e por fim roda o arquivo “main.py” (no modo debug) para inicializar a API.</w:t>
+      </w:r>
+    </w:p>
+    <w:p>
+      <w:pPr>
+        <w:pStyle w:val="7Pr-textoTextodaCapa"/>
+        <w:jc w:val="left"/>
         <w:rPr>
           <w:b w:val="false"/>
           <w:bCs w:val="false"/>
           <w:sz w:val="24"/>
           <w:szCs w:val="24"/>
         </w:rPr>
-        <w:tab/>
-        <w:t>A API é programada em python utilizando um ambiente virtual venv do python para isolar o ambiente de execução, existe o arquivo “run.sh” que automaticamente cria o ambiente virtual, se conecta a ele, então instala os pacotes necessários para a aplicação funcionar e por fim roda o arquivo “main.py” (no modo debug) para inicializar a API.</w:t>
-      </w:r>
-    </w:p>
-    <w:p>
-      <w:pPr>
-        <w:pStyle w:val="7Pr-textoTextodaCapa"/>
-        <w:jc w:val="left"/>
+      </w:pPr>
+      <w:r>
         <w:rPr>
           <w:b w:val="false"/>
           <w:bCs w:val="false"/>
           <w:sz w:val="24"/>
           <w:szCs w:val="24"/>
         </w:rPr>
-      </w:pPr>
-      <w:r>
+        <w:tab/>
+        <w:t>No projeto também constam as imagens de diagrama do banco de dados dentro da pasta “diagramas”, junto com um arquivo de projeto do BrModelo para poder visualizar o DER (Diagrama Entidade Relacionamento) e manipulá-lo.</w:t>
+      </w:r>
+    </w:p>
+    <w:p>
+      <w:pPr>
+        <w:pStyle w:val="7Pr-textoTextodaCapa"/>
+        <w:jc w:val="left"/>
         <w:rPr>
           <w:b w:val="false"/>
           <w:bCs w:val="false"/>
           <w:sz w:val="24"/>
           <w:szCs w:val="24"/>
         </w:rPr>
+      </w:pPr>
+      <w:r>
+        <w:rPr>
+          <w:b w:val="false"/>
+          <w:bCs w:val="false"/>
+          <w:sz w:val="24"/>
+          <w:szCs w:val="24"/>
+        </w:rPr>
         <w:tab/>
-        <w:t>No projeto também constam as imagens de diagrama do banco de dados dentro da pasta “diagramas”, junto com um arquivo de projeto do BrModelo para poder visualizar o DER (Diagrama Entidade Relacionamento) e manipulá-lo.</w:t>
+        <w:t>Também foi adicionado no projeto dois arquivos extras, um contendo o link para acessá-lo no GitHub, e outro contendo uma base de testes da API exportada do Insomnia, sendo possível importar com todos os endpoints, métodos e payloads utilizados nesta API.</w:t>
       </w:r>
     </w:p>
     <w:p>
@@ -5893,7 +5906,7 @@
       <w:widowControl/>
       <w:shd w:val="clear" w:fill="auto"/>
       <w:suppressAutoHyphens w:val="false"/>
-      <w:overflowPunct w:val="true"/>
+      <w:overflowPunct w:val="false"/>
       <w:bidi w:val="0"/>
       <w:snapToGrid w:val="true"/>
       <w:spacing w:lineRule="auto" w:line="240" w:before="0" w:after="0"/>
@@ -5999,7 +6012,7 @@
       <w:widowControl/>
       <w:shd w:val="clear" w:fill="auto"/>
       <w:suppressAutoHyphens w:val="true"/>
-      <w:overflowPunct w:val="true"/>
+      <w:overflowPunct w:val="false"/>
       <w:bidi w:val="0"/>
       <w:snapToGrid w:val="true"/>
       <w:spacing w:lineRule="auto" w:line="240" w:before="0" w:after="0"/>
@@ -6069,7 +6082,7 @@
       <w:widowControl/>
       <w:shd w:val="clear" w:fill="auto"/>
       <w:suppressAutoHyphens w:val="true"/>
-      <w:overflowPunct w:val="true"/>
+      <w:overflowPunct w:val="false"/>
       <w:bidi w:val="0"/>
       <w:snapToGrid w:val="true"/>
       <w:spacing w:lineRule="auto" w:line="240" w:before="0" w:after="0"/>
@@ -6113,7 +6126,7 @@
       <w:widowControl/>
       <w:shd w:val="clear" w:fill="auto"/>
       <w:suppressAutoHyphens w:val="true"/>
-      <w:overflowPunct w:val="true"/>
+      <w:overflowPunct w:val="false"/>
       <w:bidi w:val="0"/>
       <w:snapToGrid w:val="true"/>
       <w:spacing w:lineRule="auto" w:line="240" w:before="0" w:after="0"/>
@@ -6157,7 +6170,7 @@
       <w:widowControl/>
       <w:shd w:val="clear" w:fill="auto"/>
       <w:suppressAutoHyphens w:val="true"/>
-      <w:overflowPunct w:val="true"/>
+      <w:overflowPunct w:val="false"/>
       <w:bidi w:val="0"/>
       <w:snapToGrid w:val="true"/>
       <w:spacing w:lineRule="auto" w:line="240" w:before="0" w:after="0"/>

</xml_diff>